<commit_message>
små justeringer i ProductDatabaseSQL samt små ændringer i Beskrivelse af SQL dokumentet.
</commit_message>
<xml_diff>
--- a/PigegruppenProjektSynsPunkt/Beskrivelse af SQL.docx
+++ b/PigegruppenProjektSynsPunkt/Beskrivelse af SQL.docx
@@ -4,6 +4,7 @@
   <w:body>
     <w:p>
       <w:pPr>
+        <w:pStyle w:val="Overskrift1"/>
         <w:rPr>
           <w:lang w:val="da-DK"/>
         </w:rPr>
@@ -17,6 +18,7 @@
     </w:p>
     <w:p>
       <w:pPr>
+        <w:jc w:val="both"/>
         <w:rPr>
           <w:lang w:val="da-DK"/>
         </w:rPr>
@@ -36,6 +38,7 @@
     </w:p>
     <w:p>
       <w:pPr>
+        <w:jc w:val="both"/>
         <w:rPr>
           <w:lang w:val="da-DK"/>
         </w:rPr>
@@ -67,6 +70,7 @@
     </w:p>
     <w:p>
       <w:pPr>
+        <w:jc w:val="both"/>
         <w:rPr>
           <w:lang w:val="da-DK"/>
         </w:rPr>
@@ -114,6 +118,7 @@
     </w:p>
     <w:p>
       <w:pPr>
+        <w:jc w:val="both"/>
         <w:rPr>
           <w:lang w:val="da-DK"/>
         </w:rPr>
@@ -139,6 +144,7 @@
     </w:p>
     <w:p>
       <w:pPr>
+        <w:jc w:val="both"/>
         <w:rPr>
           <w:lang w:val="da-DK"/>
         </w:rPr>
@@ -152,13 +158,15 @@
     </w:p>
     <w:p>
       <w:pPr>
-        <w:rPr>
-          <w:lang w:val="da-DK"/>
-        </w:rPr>
-      </w:pPr>
-    </w:p>
-    <w:p>
-      <w:pPr>
+        <w:jc w:val="both"/>
+        <w:rPr>
+          <w:lang w:val="da-DK"/>
+        </w:rPr>
+      </w:pPr>
+    </w:p>
+    <w:p>
+      <w:pPr>
+        <w:jc w:val="both"/>
         <w:rPr>
           <w:lang w:val="da-DK"/>
         </w:rPr>
@@ -206,6 +214,7 @@
     </w:p>
     <w:p>
       <w:pPr>
+        <w:jc w:val="both"/>
         <w:rPr>
           <w:lang w:val="da-DK"/>
         </w:rPr>
@@ -219,6 +228,7 @@
     </w:p>
     <w:p>
       <w:pPr>
+        <w:jc w:val="both"/>
         <w:rPr>
           <w:lang w:val="da-DK"/>
         </w:rPr>
@@ -232,6 +242,7 @@
     </w:p>
     <w:p>
       <w:pPr>
+        <w:jc w:val="both"/>
         <w:rPr>
           <w:lang w:val="da-DK"/>
         </w:rPr>
@@ -245,6 +256,7 @@
     </w:p>
     <w:p>
       <w:pPr>
+        <w:jc w:val="both"/>
         <w:rPr>
           <w:lang w:val="da-DK"/>
         </w:rPr>
@@ -255,10 +267,10 @@
         </w:rPr>
         <w:lastRenderedPageBreak/>
         <w:drawing>
-          <wp:inline distT="0" distB="0" distL="0" distR="0" wp14:anchorId="40557977" wp14:editId="2C38B2F5">
-            <wp:extent cx="5731510" cy="1696085"/>
-            <wp:effectExtent l="0" t="0" r="2540" b="0"/>
-            <wp:docPr id="2053871088" name="Billede 1" descr="Et billede, der indeholder tekst, Font/skrifttype, skærmbillede&#10;&#10;Automatisk genereret beskrivelse"/>
+          <wp:inline distT="0" distB="0" distL="0" distR="0" wp14:anchorId="34B5E108" wp14:editId="08A21B60">
+            <wp:extent cx="5731510" cy="1749425"/>
+            <wp:effectExtent l="0" t="0" r="2540" b="3175"/>
+            <wp:docPr id="1750428281" name="Billede 1" descr="Et billede, der indeholder tekst, Font/skrifttype, skærmbillede&#10;&#10;Automatisk genereret beskrivelse"/>
             <wp:cNvGraphicFramePr>
               <a:graphicFrameLocks xmlns:a="http://schemas.openxmlformats.org/drawingml/2006/main" noChangeAspect="1"/>
             </wp:cNvGraphicFramePr>
@@ -266,7 +278,7 @@
               <a:graphicData uri="http://schemas.openxmlformats.org/drawingml/2006/picture">
                 <pic:pic xmlns:pic="http://schemas.openxmlformats.org/drawingml/2006/picture">
                   <pic:nvPicPr>
-                    <pic:cNvPr id="2053871088" name="Billede 1" descr="Et billede, der indeholder tekst, Font/skrifttype, skærmbillede&#10;&#10;Automatisk genereret beskrivelse"/>
+                    <pic:cNvPr id="1750428281" name="Billede 1" descr="Et billede, der indeholder tekst, Font/skrifttype, skærmbillede&#10;&#10;Automatisk genereret beskrivelse"/>
                     <pic:cNvPicPr/>
                   </pic:nvPicPr>
                   <pic:blipFill>
@@ -278,7 +290,7 @@
                   <pic:spPr>
                     <a:xfrm>
                       <a:off x="0" y="0"/>
-                      <a:ext cx="5731510" cy="1696085"/>
+                      <a:ext cx="5731510" cy="1749425"/>
                     </a:xfrm>
                     <a:prstGeom prst="rect">
                       <a:avLst/>
@@ -293,13 +305,21 @@
     </w:p>
     <w:p>
       <w:pPr>
-        <w:rPr>
-          <w:lang w:val="da-DK"/>
-        </w:rPr>
-      </w:pPr>
-    </w:p>
-    <w:p>
-      <w:pPr>
+        <w:jc w:val="both"/>
+        <w:rPr>
+          <w:lang w:val="da-DK"/>
+        </w:rPr>
+      </w:pPr>
+      <w:r>
+        <w:rPr>
+          <w:lang w:val="da-DK"/>
+        </w:rPr>
+        <w:t xml:space="preserve">Metoden tager en parameter med som egentligt henviser til vores Models mappe – men i stedet for at der står Models.Product product alle steder den bruges, har vi taget den med i toppen, hvor der i stedet står using ButiksSystem.Models. </w:t>
+      </w:r>
+    </w:p>
+    <w:p>
+      <w:pPr>
+        <w:jc w:val="both"/>
         <w:rPr>
           <w:lang w:val="da-DK"/>
         </w:rPr>
@@ -313,6 +333,7 @@
     </w:p>
     <w:p>
       <w:pPr>
+        <w:jc w:val="both"/>
         <w:rPr>
           <w:lang w:val="da-DK"/>
         </w:rPr>
@@ -326,13 +347,15 @@
     </w:p>
     <w:p>
       <w:pPr>
-        <w:rPr>
-          <w:lang w:val="da-DK"/>
-        </w:rPr>
-      </w:pPr>
-    </w:p>
-    <w:p>
-      <w:pPr>
+        <w:jc w:val="both"/>
+        <w:rPr>
+          <w:lang w:val="da-DK"/>
+        </w:rPr>
+      </w:pPr>
+    </w:p>
+    <w:p>
+      <w:pPr>
+        <w:jc w:val="both"/>
         <w:rPr>
           <w:lang w:val="da-DK"/>
         </w:rPr>
@@ -346,6 +369,7 @@
     </w:p>
     <w:p>
       <w:pPr>
+        <w:jc w:val="both"/>
         <w:rPr>
           <w:lang w:val="da-DK"/>
         </w:rPr>
@@ -359,6 +383,7 @@
     </w:p>
     <w:p>
       <w:pPr>
+        <w:jc w:val="both"/>
         <w:rPr>
           <w:lang w:val="da-DK"/>
         </w:rPr>
@@ -368,10 +393,10 @@
           <w:lang w:val="da-DK"/>
         </w:rPr>
         <w:drawing>
-          <wp:inline distT="0" distB="0" distL="0" distR="0" wp14:anchorId="63EFC67D" wp14:editId="7FA0307E">
-            <wp:extent cx="5731510" cy="1663065"/>
+          <wp:inline distT="0" distB="0" distL="0" distR="0" wp14:anchorId="57007BED" wp14:editId="55525A4C">
+            <wp:extent cx="5731510" cy="1657985"/>
             <wp:effectExtent l="0" t="0" r="2540" b="0"/>
-            <wp:docPr id="1070364450" name="Billede 1" descr="Et billede, der indeholder tekst, Font/skrifttype, skærmbillede&#10;&#10;Automatisk genereret beskrivelse"/>
+            <wp:docPr id="907952381" name="Billede 1" descr="Et billede, der indeholder tekst, Font/skrifttype, skærmbillede&#10;&#10;Automatisk genereret beskrivelse"/>
             <wp:cNvGraphicFramePr>
               <a:graphicFrameLocks xmlns:a="http://schemas.openxmlformats.org/drawingml/2006/main" noChangeAspect="1"/>
             </wp:cNvGraphicFramePr>
@@ -379,7 +404,7 @@
               <a:graphicData uri="http://schemas.openxmlformats.org/drawingml/2006/picture">
                 <pic:pic xmlns:pic="http://schemas.openxmlformats.org/drawingml/2006/picture">
                   <pic:nvPicPr>
-                    <pic:cNvPr id="1070364450" name="Billede 1" descr="Et billede, der indeholder tekst, Font/skrifttype, skærmbillede&#10;&#10;Automatisk genereret beskrivelse"/>
+                    <pic:cNvPr id="907952381" name="Billede 1" descr="Et billede, der indeholder tekst, Font/skrifttype, skærmbillede&#10;&#10;Automatisk genereret beskrivelse"/>
                     <pic:cNvPicPr/>
                   </pic:nvPicPr>
                   <pic:blipFill>
@@ -391,7 +416,7 @@
                   <pic:spPr>
                     <a:xfrm>
                       <a:off x="0" y="0"/>
-                      <a:ext cx="5731510" cy="1663065"/>
+                      <a:ext cx="5731510" cy="1657985"/>
                     </a:xfrm>
                     <a:prstGeom prst="rect">
                       <a:avLst/>
@@ -406,6 +431,7 @@
     </w:p>
     <w:p>
       <w:pPr>
+        <w:jc w:val="both"/>
         <w:rPr>
           <w:lang w:val="da-DK"/>
         </w:rPr>
@@ -419,6 +445,7 @@
     </w:p>
     <w:p>
       <w:pPr>
+        <w:jc w:val="both"/>
         <w:rPr>
           <w:lang w:val="da-DK"/>
         </w:rPr>
@@ -432,6 +459,7 @@
     </w:p>
     <w:p>
       <w:pPr>
+        <w:jc w:val="both"/>
         <w:rPr>
           <w:lang w:val="da-DK"/>
         </w:rPr>
@@ -854,6 +882,27 @@
     <w:name w:val="Normal"/>
     <w:qFormat/>
   </w:style>
+  <w:style w:type="paragraph" w:styleId="Overskrift1">
+    <w:name w:val="heading 1"/>
+    <w:basedOn w:val="Normal"/>
+    <w:next w:val="Normal"/>
+    <w:link w:val="Overskrift1Tegn"/>
+    <w:uiPriority w:val="9"/>
+    <w:qFormat/>
+    <w:rsid w:val="00326540"/>
+    <w:pPr>
+      <w:keepNext/>
+      <w:keepLines/>
+      <w:spacing w:before="240" w:after="0"/>
+      <w:outlineLvl w:val="0"/>
+    </w:pPr>
+    <w:rPr>
+      <w:rFonts w:asciiTheme="majorHAnsi" w:eastAsiaTheme="majorEastAsia" w:hAnsiTheme="majorHAnsi" w:cstheme="majorBidi"/>
+      <w:color w:val="2F5496" w:themeColor="accent1" w:themeShade="BF"/>
+      <w:sz w:val="32"/>
+      <w:szCs w:val="32"/>
+    </w:rPr>
+  </w:style>
   <w:style w:type="character" w:default="1" w:styleId="Standardskrifttypeiafsnit">
     <w:name w:val="Default Paragraph Font"/>
     <w:uiPriority w:val="1"/>
@@ -885,6 +934,19 @@
     <w:name w:val="notion-enable-hover"/>
     <w:basedOn w:val="Standardskrifttypeiafsnit"/>
     <w:rsid w:val="00D4120D"/>
+  </w:style>
+  <w:style w:type="character" w:customStyle="1" w:styleId="Overskrift1Tegn">
+    <w:name w:val="Overskrift 1 Tegn"/>
+    <w:basedOn w:val="Standardskrifttypeiafsnit"/>
+    <w:link w:val="Overskrift1"/>
+    <w:uiPriority w:val="9"/>
+    <w:rsid w:val="00326540"/>
+    <w:rPr>
+      <w:rFonts w:asciiTheme="majorHAnsi" w:eastAsiaTheme="majorEastAsia" w:hAnsiTheme="majorHAnsi" w:cstheme="majorBidi"/>
+      <w:color w:val="2F5496" w:themeColor="accent1" w:themeShade="BF"/>
+      <w:sz w:val="32"/>
+      <w:szCs w:val="32"/>
+    </w:rPr>
   </w:style>
 </w:styles>
 </file>

</xml_diff>

<commit_message>
Tilføjet til SQL Dokument
</commit_message>
<xml_diff>
--- a/PigegruppenProjektSynsPunkt/Beskrivelse af SQL.docx
+++ b/PigegruppenProjektSynsPunkt/Beskrivelse af SQL.docx
@@ -33,27 +33,21 @@
         <w:rPr>
           <w:lang w:val="da-DK"/>
         </w:rPr>
-        <w:t xml:space="preserve">6 forskellige tabeller. Category, CustomerTable, Employee, Order, OrderLine og Product. </w:t>
-      </w:r>
-    </w:p>
-    <w:p>
-      <w:pPr>
-        <w:jc w:val="both"/>
-        <w:rPr>
-          <w:lang w:val="da-DK"/>
-        </w:rPr>
-      </w:pPr>
-      <w:r>
-        <w:rPr>
-          <w:lang w:val="da-DK"/>
-        </w:rPr>
-        <w:t xml:space="preserve">I vores projekt er der kun forbindelse til CustomerTable og Product. De andre er taget med for at illustrerer vores ER diagram og fordi de er forbundet til hinanden med primær- og fremmednøgler. </w:t>
-      </w:r>
-      <w:r>
-        <w:rPr>
-          <w:lang w:val="da-DK"/>
-        </w:rPr>
-        <w:t xml:space="preserve">Eksempel på </w:t>
+        <w:t xml:space="preserve">6 forskellige tabeller. Category, Customer, Employee, Order, OrderLine og Product. </w:t>
+      </w:r>
+    </w:p>
+    <w:p>
+      <w:pPr>
+        <w:jc w:val="both"/>
+        <w:rPr>
+          <w:lang w:val="da-DK"/>
+        </w:rPr>
+      </w:pPr>
+      <w:r>
+        <w:rPr>
+          <w:lang w:val="da-DK"/>
+        </w:rPr>
+        <w:t xml:space="preserve">I vores projekt er der kun forbindelse til Customer og Product. De andre er taget med for at illustrerer vores ER diagram og fordi de er forbundet til hinanden med primær- og fremmednøgler. Eksempel på </w:t>
       </w:r>
       <w:r>
         <w:rPr>
@@ -77,6 +71,21 @@
       </w:pPr>
       <w:r>
         <w:rPr>
+          <w:lang w:val="da-DK"/>
+        </w:rPr>
+        <w:t xml:space="preserve">Det er denne kode vi har brugt til at oprette vores Customer tabel, vi har bare ændret navnet på den senere. </w:t>
+      </w:r>
+    </w:p>
+    <w:p>
+      <w:pPr>
+        <w:jc w:val="both"/>
+        <w:rPr>
+          <w:lang w:val="da-DK"/>
+        </w:rPr>
+      </w:pPr>
+      <w:r>
+        <w:rPr>
+          <w:noProof/>
           <w:lang w:val="da-DK"/>
         </w:rPr>
         <w:drawing>
@@ -127,7 +136,35 @@
         <w:rPr>
           <w:lang w:val="da-DK"/>
         </w:rPr>
-        <w:t xml:space="preserve">Bemærk at vi har sat systemet til selv at tildele værdien til CustomerID. Det har vi gjort ved at sætte IDENTITY(1,1) på. Det betyder at den første kunde der bliver </w:t>
+        <w:t xml:space="preserve">Bemærk at vi har sat systemet til selv at tildele værdien til </w:t>
+      </w:r>
+      <w:proofErr w:type="spellStart"/>
+      <w:r>
+        <w:rPr>
+          <w:lang w:val="da-DK"/>
+        </w:rPr>
+        <w:t>CustomerID</w:t>
+      </w:r>
+      <w:proofErr w:type="spellEnd"/>
+      <w:r>
+        <w:rPr>
+          <w:lang w:val="da-DK"/>
+        </w:rPr>
+        <w:t xml:space="preserve">. Det har vi gjort ved at sætte </w:t>
+      </w:r>
+      <w:proofErr w:type="gramStart"/>
+      <w:r>
+        <w:rPr>
+          <w:lang w:val="da-DK"/>
+        </w:rPr>
+        <w:t>IDENTITY(</w:t>
+      </w:r>
+      <w:proofErr w:type="gramEnd"/>
+      <w:r>
+        <w:rPr>
+          <w:lang w:val="da-DK"/>
+        </w:rPr>
+        <w:t xml:space="preserve">1,1) på. Det betyder at den første kunde der bliver </w:t>
       </w:r>
       <w:r>
         <w:rPr>
@@ -139,7 +176,35 @@
         <w:rPr>
           <w:lang w:val="da-DK"/>
         </w:rPr>
-        <w:t xml:space="preserve"> får CustomerID = 1. og den næste 2 osv. Da den øger med 1 hver gang. Derudover er CustomerID sat til at være primær nøgle. </w:t>
+        <w:t xml:space="preserve"> får </w:t>
+      </w:r>
+      <w:proofErr w:type="spellStart"/>
+      <w:r>
+        <w:rPr>
+          <w:lang w:val="da-DK"/>
+        </w:rPr>
+        <w:t>CustomerID</w:t>
+      </w:r>
+      <w:proofErr w:type="spellEnd"/>
+      <w:r>
+        <w:rPr>
+          <w:lang w:val="da-DK"/>
+        </w:rPr>
+        <w:t xml:space="preserve"> = 1. og den næste 2 osv. Da den øger med 1 hver gang. Derudover er </w:t>
+      </w:r>
+      <w:proofErr w:type="spellStart"/>
+      <w:r>
+        <w:rPr>
+          <w:lang w:val="da-DK"/>
+        </w:rPr>
+        <w:t>CustomerID</w:t>
+      </w:r>
+      <w:proofErr w:type="spellEnd"/>
+      <w:r>
+        <w:rPr>
+          <w:lang w:val="da-DK"/>
+        </w:rPr>
+        <w:t xml:space="preserve"> sat til at være primær nøgle. </w:t>
       </w:r>
     </w:p>
     <w:p>
@@ -173,6 +238,7 @@
       </w:pPr>
       <w:r>
         <w:rPr>
+          <w:noProof/>
           <w:lang w:val="da-DK"/>
         </w:rPr>
         <w:drawing>
@@ -263,6 +329,7 @@
       </w:pPr>
       <w:r>
         <w:rPr>
+          <w:noProof/>
           <w:lang w:val="da-DK"/>
         </w:rPr>
         <w:lastRenderedPageBreak/>
@@ -314,57 +381,135 @@
         <w:rPr>
           <w:lang w:val="da-DK"/>
         </w:rPr>
-        <w:t xml:space="preserve">Metoden tager en parameter med som egentligt henviser til vores Models mappe – men i stedet for at der står Models.Product product alle steder den bruges, har vi taget den med i toppen, hvor der i stedet står using ButiksSystem.Models. </w:t>
-      </w:r>
-    </w:p>
-    <w:p>
-      <w:pPr>
-        <w:jc w:val="both"/>
-        <w:rPr>
-          <w:lang w:val="da-DK"/>
-        </w:rPr>
-      </w:pPr>
-      <w:r>
-        <w:rPr>
-          <w:lang w:val="da-DK"/>
-        </w:rPr>
-        <w:t xml:space="preserve">Bemærk at metoden ikke selv giver en værdi til ProductID. Værdierne får metoden længere oppe i programkode. De bliver gemt i UI laget og taget med ned igennem Servicelaget. Hvor de til sidst kommer ned i Repositorylaget, som er der denne metode ligger. </w:t>
-      </w:r>
-    </w:p>
-    <w:p>
-      <w:pPr>
-        <w:jc w:val="both"/>
-        <w:rPr>
-          <w:lang w:val="da-DK"/>
-        </w:rPr>
-      </w:pPr>
-      <w:r>
-        <w:rPr>
-          <w:lang w:val="da-DK"/>
-        </w:rPr>
-        <w:t xml:space="preserve">Metoden tager input fra tekstbokse, fra brugergrænsefladen, og gemmer disse input i product, og denne bliver taget med ned til repository, og er den der bliver brugt i metoden. </w:t>
-      </w:r>
-    </w:p>
-    <w:p>
-      <w:pPr>
-        <w:jc w:val="both"/>
-        <w:rPr>
-          <w:lang w:val="da-DK"/>
-        </w:rPr>
-      </w:pPr>
-    </w:p>
-    <w:p>
-      <w:pPr>
-        <w:jc w:val="both"/>
-        <w:rPr>
-          <w:lang w:val="da-DK"/>
-        </w:rPr>
-      </w:pPr>
-      <w:r>
-        <w:rPr>
-          <w:lang w:val="da-DK"/>
-        </w:rPr>
-        <w:t>Vores program kan desuden også opdatere informationerne på varer og kunder. Dette gøres også med SQL og metoden ligger også i repository.</w:t>
+        <w:t xml:space="preserve">Metoden tager en parameter med som egentligt henviser til vores Models mappe – men i stedet for at der står </w:t>
+      </w:r>
+      <w:proofErr w:type="spellStart"/>
+      <w:r>
+        <w:rPr>
+          <w:lang w:val="da-DK"/>
+        </w:rPr>
+        <w:t>Models.Product</w:t>
+      </w:r>
+      <w:proofErr w:type="spellEnd"/>
+      <w:r>
+        <w:rPr>
+          <w:lang w:val="da-DK"/>
+        </w:rPr>
+        <w:t xml:space="preserve"> product alle steder den bruges, har vi taget den med i toppen, hvor der i stedet står </w:t>
+      </w:r>
+      <w:proofErr w:type="spellStart"/>
+      <w:r>
+        <w:rPr>
+          <w:lang w:val="da-DK"/>
+        </w:rPr>
+        <w:t>using</w:t>
+      </w:r>
+      <w:proofErr w:type="spellEnd"/>
+      <w:r>
+        <w:rPr>
+          <w:lang w:val="da-DK"/>
+        </w:rPr>
+        <w:t xml:space="preserve"> </w:t>
+      </w:r>
+      <w:proofErr w:type="spellStart"/>
+      <w:r>
+        <w:rPr>
+          <w:lang w:val="da-DK"/>
+        </w:rPr>
+        <w:t>ButiksSystem.Models</w:t>
+      </w:r>
+      <w:proofErr w:type="spellEnd"/>
+      <w:r>
+        <w:rPr>
+          <w:lang w:val="da-DK"/>
+        </w:rPr>
+        <w:t xml:space="preserve">. </w:t>
+      </w:r>
+    </w:p>
+    <w:p>
+      <w:pPr>
+        <w:jc w:val="both"/>
+        <w:rPr>
+          <w:lang w:val="da-DK"/>
+        </w:rPr>
+      </w:pPr>
+      <w:r>
+        <w:rPr>
+          <w:lang w:val="da-DK"/>
+        </w:rPr>
+        <w:t>Bemærk at metoden ikke selv giver en værdi til ProductID. Værdierne får metoden længere oppe i programkode. De bliver gemt i UI laget og taget med ned igennem Servicelaget. Hvor de til sidst kommer ned i Repository</w:t>
+      </w:r>
+      <w:r>
+        <w:rPr>
+          <w:lang w:val="da-DK"/>
+        </w:rPr>
+        <w:t>-</w:t>
+      </w:r>
+      <w:r>
+        <w:rPr>
+          <w:lang w:val="da-DK"/>
+        </w:rPr>
+        <w:t xml:space="preserve">laget, som er der denne metode ligger. </w:t>
+      </w:r>
+    </w:p>
+    <w:p>
+      <w:pPr>
+        <w:jc w:val="both"/>
+        <w:rPr>
+          <w:lang w:val="da-DK"/>
+        </w:rPr>
+      </w:pPr>
+      <w:r>
+        <w:rPr>
+          <w:lang w:val="da-DK"/>
+        </w:rPr>
+        <w:t xml:space="preserve">Metoden tager input fra tekstbokse, fra brugergrænsefladen, og gemmer disse input i product, og denne bliver taget med ned til </w:t>
+      </w:r>
+      <w:r>
+        <w:rPr>
+          <w:lang w:val="da-DK"/>
+        </w:rPr>
+        <w:t>R</w:t>
+      </w:r>
+      <w:r>
+        <w:rPr>
+          <w:lang w:val="da-DK"/>
+        </w:rPr>
+        <w:t xml:space="preserve">epository, og er den der bliver brugt i metoden. </w:t>
+      </w:r>
+    </w:p>
+    <w:p>
+      <w:pPr>
+        <w:jc w:val="both"/>
+        <w:rPr>
+          <w:lang w:val="da-DK"/>
+        </w:rPr>
+      </w:pPr>
+    </w:p>
+    <w:p>
+      <w:pPr>
+        <w:jc w:val="both"/>
+        <w:rPr>
+          <w:lang w:val="da-DK"/>
+        </w:rPr>
+      </w:pPr>
+      <w:r>
+        <w:rPr>
+          <w:lang w:val="da-DK"/>
+        </w:rPr>
+        <w:t xml:space="preserve">Vores program kan desuden også opdatere informationerne på varer og kunder. Dette gøres også med SQL og metoden ligger også i </w:t>
+      </w:r>
+      <w:r>
+        <w:rPr>
+          <w:lang w:val="da-DK"/>
+        </w:rPr>
+        <w:t>R</w:t>
+      </w:r>
+      <w:r>
+        <w:rPr>
+          <w:lang w:val="da-DK"/>
+        </w:rPr>
+        <w:t>epository.</w:t>
       </w:r>
     </w:p>
     <w:p>
@@ -390,6 +535,7 @@
       </w:pPr>
       <w:r>
         <w:rPr>
+          <w:noProof/>
           <w:lang w:val="da-DK"/>
         </w:rPr>
         <w:drawing>
@@ -440,7 +586,33 @@
         <w:rPr>
           <w:lang w:val="da-DK"/>
         </w:rPr>
-        <w:t xml:space="preserve">Igen er ProductID ikke en variabel der kan redigeres i, men i stedet den programmet pejler efter. Denne metode fungerer på samme facon som CreateProduct. Den tager input fra UI i tekstbokse og gemmer disse info i product, som bliver taget med ned til repository. </w:t>
+        <w:t xml:space="preserve">Igen er ProductID ikke en variabel der kan redigeres i, men i stedet den programmet pejler efter. Denne metode fungerer på samme facon som </w:t>
+      </w:r>
+      <w:proofErr w:type="spellStart"/>
+      <w:r>
+        <w:rPr>
+          <w:lang w:val="da-DK"/>
+        </w:rPr>
+        <w:t>CreateProduct</w:t>
+      </w:r>
+      <w:proofErr w:type="spellEnd"/>
+      <w:r>
+        <w:rPr>
+          <w:lang w:val="da-DK"/>
+        </w:rPr>
+        <w:t xml:space="preserve">. Den tager input fra UI i tekstbokse og gemmer disse info i product, som bliver taget med ned til </w:t>
+      </w:r>
+      <w:r>
+        <w:rPr>
+          <w:lang w:val="da-DK"/>
+        </w:rPr>
+        <w:t>Re</w:t>
+      </w:r>
+      <w:r>
+        <w:rPr>
+          <w:lang w:val="da-DK"/>
+        </w:rPr>
+        <w:t xml:space="preserve">pository. </w:t>
       </w:r>
     </w:p>
     <w:p>
@@ -468,8 +640,286 @@
         <w:rPr>
           <w:lang w:val="da-DK"/>
         </w:rPr>
-        <w:t xml:space="preserve">I vores projekt og system har vi benyttet os af dummydata for at illustrerer et .txt-fil udtræk fra programmet. Denne fil viser en ordreoversigt baseret på valgt dato, og ikke på den enkelte kunde. </w:t>
-      </w:r>
+        <w:t>I vores projekt og system har vi benyttet os af dummydata for at illustrerer et .</w:t>
+      </w:r>
+      <w:proofErr w:type="spellStart"/>
+      <w:r>
+        <w:rPr>
+          <w:lang w:val="da-DK"/>
+        </w:rPr>
+        <w:t>txt</w:t>
+      </w:r>
+      <w:proofErr w:type="spellEnd"/>
+      <w:r>
+        <w:rPr>
+          <w:lang w:val="da-DK"/>
+        </w:rPr>
+        <w:t xml:space="preserve">-fil udtræk fra programmet. Denne fil viser en ordreoversigt baseret på valgt dato, og ikke på den enkelte kunde. </w:t>
+      </w:r>
+    </w:p>
+    <w:p>
+      <w:pPr>
+        <w:jc w:val="both"/>
+        <w:rPr>
+          <w:lang w:val="da-DK"/>
+        </w:rPr>
+      </w:pPr>
+    </w:p>
+    <w:p>
+      <w:pPr>
+        <w:jc w:val="both"/>
+        <w:rPr>
+          <w:lang w:val="da-DK"/>
+        </w:rPr>
+      </w:pPr>
+      <w:r>
+        <w:rPr>
+          <w:lang w:val="da-DK"/>
+        </w:rPr>
+        <w:lastRenderedPageBreak/>
+        <w:t xml:space="preserve">Nedenfor er eksempler på SQL direkte i SSMS-programmet. Disse bliver brugt for at tilføje, ændre, manipulere mm med data i vores database.  </w:t>
+      </w:r>
+    </w:p>
+    <w:p>
+      <w:pPr>
+        <w:jc w:val="both"/>
+        <w:rPr>
+          <w:lang w:val="da-DK"/>
+        </w:rPr>
+      </w:pPr>
+      <w:r>
+        <w:rPr>
+          <w:lang w:val="da-DK"/>
+        </w:rPr>
+        <w:t xml:space="preserve">SQL-kode der indsætter værdier i eksisterende tabel Customer. Der er valgt hvilke af attributterne der skal tilføjes. I dette eksempel er de alle valgt, med undtagelse af </w:t>
+      </w:r>
+      <w:proofErr w:type="spellStart"/>
+      <w:r>
+        <w:rPr>
+          <w:lang w:val="da-DK"/>
+        </w:rPr>
+        <w:t>CustomerID</w:t>
+      </w:r>
+      <w:proofErr w:type="spellEnd"/>
+      <w:r>
+        <w:rPr>
+          <w:lang w:val="da-DK"/>
+        </w:rPr>
+        <w:t xml:space="preserve">, da systemet selv generere denne. </w:t>
+      </w:r>
+    </w:p>
+    <w:p>
+      <w:pPr>
+        <w:jc w:val="both"/>
+        <w:rPr>
+          <w:lang w:val="da-DK"/>
+        </w:rPr>
+      </w:pPr>
+      <w:r>
+        <w:rPr>
+          <w:lang w:val="da-DK"/>
+        </w:rPr>
+        <w:drawing>
+          <wp:inline distT="0" distB="0" distL="0" distR="0" wp14:anchorId="5149ECAB" wp14:editId="583BBD76">
+            <wp:extent cx="5731510" cy="318135"/>
+            <wp:effectExtent l="0" t="0" r="2540" b="5715"/>
+            <wp:docPr id="2112660808" name="Billede 1"/>
+            <wp:cNvGraphicFramePr>
+              <a:graphicFrameLocks xmlns:a="http://schemas.openxmlformats.org/drawingml/2006/main" noChangeAspect="1"/>
+            </wp:cNvGraphicFramePr>
+            <a:graphic xmlns:a="http://schemas.openxmlformats.org/drawingml/2006/main">
+              <a:graphicData uri="http://schemas.openxmlformats.org/drawingml/2006/picture">
+                <pic:pic xmlns:pic="http://schemas.openxmlformats.org/drawingml/2006/picture">
+                  <pic:nvPicPr>
+                    <pic:cNvPr id="2112660808" name=""/>
+                    <pic:cNvPicPr/>
+                  </pic:nvPicPr>
+                  <pic:blipFill>
+                    <a:blip r:embed="rId8"/>
+                    <a:stretch>
+                      <a:fillRect/>
+                    </a:stretch>
+                  </pic:blipFill>
+                  <pic:spPr>
+                    <a:xfrm>
+                      <a:off x="0" y="0"/>
+                      <a:ext cx="5731510" cy="318135"/>
+                    </a:xfrm>
+                    <a:prstGeom prst="rect">
+                      <a:avLst/>
+                    </a:prstGeom>
+                  </pic:spPr>
+                </pic:pic>
+              </a:graphicData>
+            </a:graphic>
+          </wp:inline>
+        </w:drawing>
+      </w:r>
+    </w:p>
+    <w:p>
+      <w:pPr>
+        <w:jc w:val="both"/>
+        <w:rPr>
+          <w:lang w:val="da-DK"/>
+        </w:rPr>
+      </w:pPr>
+      <w:r>
+        <w:rPr>
+          <w:lang w:val="da-DK"/>
+        </w:rPr>
+        <w:t xml:space="preserve">SQL-kode der opretter en ordre i vores Order tabel. Her har vi taget </w:t>
+      </w:r>
+      <w:proofErr w:type="spellStart"/>
+      <w:r>
+        <w:rPr>
+          <w:lang w:val="da-DK"/>
+        </w:rPr>
+        <w:t>OrderID</w:t>
+      </w:r>
+      <w:proofErr w:type="spellEnd"/>
+      <w:r>
+        <w:rPr>
+          <w:lang w:val="da-DK"/>
+        </w:rPr>
+        <w:t xml:space="preserve"> med for at visualisere at det er den samme ordre, som senere bliver brugt i OrderLine. Alle attributter er taget med, for at visualisere </w:t>
+      </w:r>
+      <w:r>
+        <w:rPr>
+          <w:lang w:val="da-DK"/>
+        </w:rPr>
+        <w:t xml:space="preserve">hvad de enkelte værdier betyder. </w:t>
+      </w:r>
+    </w:p>
+    <w:p>
+      <w:pPr>
+        <w:jc w:val="both"/>
+        <w:rPr>
+          <w:lang w:val="da-DK"/>
+        </w:rPr>
+      </w:pPr>
+      <w:r>
+        <w:rPr>
+          <w:lang w:val="da-DK"/>
+        </w:rPr>
+        <w:drawing>
+          <wp:inline distT="0" distB="0" distL="0" distR="0" wp14:anchorId="0A2CED0B" wp14:editId="56101DA4">
+            <wp:extent cx="5731510" cy="370205"/>
+            <wp:effectExtent l="0" t="0" r="2540" b="0"/>
+            <wp:docPr id="629723744" name="Billede 1"/>
+            <wp:cNvGraphicFramePr>
+              <a:graphicFrameLocks xmlns:a="http://schemas.openxmlformats.org/drawingml/2006/main" noChangeAspect="1"/>
+            </wp:cNvGraphicFramePr>
+            <a:graphic xmlns:a="http://schemas.openxmlformats.org/drawingml/2006/main">
+              <a:graphicData uri="http://schemas.openxmlformats.org/drawingml/2006/picture">
+                <pic:pic xmlns:pic="http://schemas.openxmlformats.org/drawingml/2006/picture">
+                  <pic:nvPicPr>
+                    <pic:cNvPr id="629723744" name=""/>
+                    <pic:cNvPicPr/>
+                  </pic:nvPicPr>
+                  <pic:blipFill>
+                    <a:blip r:embed="rId9"/>
+                    <a:stretch>
+                      <a:fillRect/>
+                    </a:stretch>
+                  </pic:blipFill>
+                  <pic:spPr>
+                    <a:xfrm>
+                      <a:off x="0" y="0"/>
+                      <a:ext cx="5731510" cy="370205"/>
+                    </a:xfrm>
+                    <a:prstGeom prst="rect">
+                      <a:avLst/>
+                    </a:prstGeom>
+                  </pic:spPr>
+                </pic:pic>
+              </a:graphicData>
+            </a:graphic>
+          </wp:inline>
+        </w:drawing>
+      </w:r>
+    </w:p>
+    <w:p>
+      <w:pPr>
+        <w:jc w:val="both"/>
+        <w:rPr>
+          <w:lang w:val="da-DK"/>
+        </w:rPr>
+      </w:pPr>
+      <w:r>
+        <w:rPr>
+          <w:lang w:val="da-DK"/>
+        </w:rPr>
+        <w:t xml:space="preserve">SQL-kode der indsætter ordrelinjer på en ordre. Igen er alle attributter med for at visualisere hvad de forskellige værdier betyder. </w:t>
+      </w:r>
+    </w:p>
+    <w:p>
+      <w:pPr>
+        <w:jc w:val="both"/>
+        <w:rPr>
+          <w:lang w:val="da-DK"/>
+        </w:rPr>
+      </w:pPr>
+      <w:r>
+        <w:rPr>
+          <w:lang w:val="da-DK"/>
+        </w:rPr>
+        <w:drawing>
+          <wp:inline distT="0" distB="0" distL="0" distR="0" wp14:anchorId="43ABDC0B" wp14:editId="619C0467">
+            <wp:extent cx="5731510" cy="744855"/>
+            <wp:effectExtent l="0" t="0" r="2540" b="0"/>
+            <wp:docPr id="2088163308" name="Billede 1" descr="Et billede, der indeholder tekst, Font/skrifttype, skærmbillede, hvid&#10;&#10;Automatisk genereret beskrivelse"/>
+            <wp:cNvGraphicFramePr>
+              <a:graphicFrameLocks xmlns:a="http://schemas.openxmlformats.org/drawingml/2006/main" noChangeAspect="1"/>
+            </wp:cNvGraphicFramePr>
+            <a:graphic xmlns:a="http://schemas.openxmlformats.org/drawingml/2006/main">
+              <a:graphicData uri="http://schemas.openxmlformats.org/drawingml/2006/picture">
+                <pic:pic xmlns:pic="http://schemas.openxmlformats.org/drawingml/2006/picture">
+                  <pic:nvPicPr>
+                    <pic:cNvPr id="2088163308" name="Billede 1" descr="Et billede, der indeholder tekst, Font/skrifttype, skærmbillede, hvid&#10;&#10;Automatisk genereret beskrivelse"/>
+                    <pic:cNvPicPr/>
+                  </pic:nvPicPr>
+                  <pic:blipFill>
+                    <a:blip r:embed="rId10"/>
+                    <a:stretch>
+                      <a:fillRect/>
+                    </a:stretch>
+                  </pic:blipFill>
+                  <pic:spPr>
+                    <a:xfrm>
+                      <a:off x="0" y="0"/>
+                      <a:ext cx="5731510" cy="744855"/>
+                    </a:xfrm>
+                    <a:prstGeom prst="rect">
+                      <a:avLst/>
+                    </a:prstGeom>
+                  </pic:spPr>
+                </pic:pic>
+              </a:graphicData>
+            </a:graphic>
+          </wp:inline>
+        </w:drawing>
+      </w:r>
+    </w:p>
+    <w:p>
+      <w:pPr>
+        <w:rPr>
+          <w:lang w:val="da-DK"/>
+        </w:rPr>
+      </w:pPr>
+    </w:p>
+    <w:p>
+      <w:pPr>
+        <w:rPr>
+          <w:lang w:val="da-DK"/>
+        </w:rPr>
+      </w:pPr>
+    </w:p>
+    <w:p>
+      <w:pPr>
+        <w:rPr>
+          <w:lang w:val="da-DK"/>
+        </w:rPr>
+      </w:pPr>
     </w:p>
     <w:sectPr>
       <w:pgSz w:w="11906" w:h="16838"/>

</xml_diff>